<commit_message>
habit list screen with hooks and empty state
</commit_message>
<xml_diff>
--- a/MinhChung.docx
+++ b/MinhChung.docx
@@ -82,6 +82,159 @@
             </a:graphic>
           </wp:inline>
         </w:drawing>
+      </w:r>
+    </w:p>
+    <w:p/>
+    <w:p/>
+    <w:p>
+      <w:r>
+        <w:t>Câu 2. (1đ) – Tạo bảng và seed dữ liệu mẫu</w:t>
+      </w:r>
+    </w:p>
+    <w:p>
+      <w:r>
+        <w:t>• Khi app start, kiểm tra và tạo bảng habits nếu chưa có.</w:t>
+      </w:r>
+    </w:p>
+    <w:p>
+      <w:r>
+        <w:t>• (Tùy chọn) Seed 2–3 thói quen mẫu như: “Uống 2 lít nước”, “Đi bộ 15 phút” khi bảng đang</w:t>
+      </w:r>
+    </w:p>
+    <w:p>
+      <w:proofErr w:type="gramStart"/>
+      <w:r>
+        <w:t>trống</w:t>
+      </w:r>
+      <w:proofErr w:type="gramEnd"/>
+      <w:r>
+        <w:t>.</w:t>
+      </w:r>
+    </w:p>
+    <w:p>
+      <w:r>
+        <w:t xml:space="preserve">• Commit: </w:t>
+      </w:r>
+      <w:proofErr w:type="gramStart"/>
+      <w:r>
+        <w:t>feat(</w:t>
+      </w:r>
+      <w:proofErr w:type="gramEnd"/>
+      <w:r>
+        <w:t>Q2): create habits table and seed sample</w:t>
+      </w:r>
+    </w:p>
+    <w:p>
+      <w:r>
+        <w:t xml:space="preserve"> • Tiêu chí đạt: bảng tồn tại, app khởi động không lỗi, dữ liệu mẫu được thêm nếu lần đầu</w:t>
+      </w:r>
+    </w:p>
+    <w:p>
+      <w:proofErr w:type="gramStart"/>
+      <w:r>
+        <w:t>chạy</w:t>
+      </w:r>
+      <w:proofErr w:type="gramEnd"/>
+      <w:r>
+        <w:t>.</w:t>
+      </w:r>
+    </w:p>
+    <w:p/>
+    <w:p>
+      <w:r>
+        <w:lastRenderedPageBreak/>
+        <w:drawing>
+          <wp:inline distT="0" distB="0" distL="0" distR="0" wp14:anchorId="2B27DB6C" wp14:editId="640489AB">
+            <wp:extent cx="5943600" cy="3176270"/>
+            <wp:effectExtent l="0" t="0" r="0" b="5080"/>
+            <wp:docPr id="3" name="Picture 3"/>
+            <wp:cNvGraphicFramePr>
+              <a:graphicFrameLocks xmlns:a="http://schemas.openxmlformats.org/drawingml/2006/main" noChangeAspect="1"/>
+            </wp:cNvGraphicFramePr>
+            <a:graphic xmlns:a="http://schemas.openxmlformats.org/drawingml/2006/main">
+              <a:graphicData uri="http://schemas.openxmlformats.org/drawingml/2006/picture">
+                <pic:pic xmlns:pic="http://schemas.openxmlformats.org/drawingml/2006/picture">
+                  <pic:nvPicPr>
+                    <pic:cNvPr id="1" name=""/>
+                    <pic:cNvPicPr/>
+                  </pic:nvPicPr>
+                  <pic:blipFill>
+                    <a:blip r:embed="rId6"/>
+                    <a:stretch>
+                      <a:fillRect/>
+                    </a:stretch>
+                  </pic:blipFill>
+                  <pic:spPr>
+                    <a:xfrm>
+                      <a:off x="0" y="0"/>
+                      <a:ext cx="5943600" cy="3176270"/>
+                    </a:xfrm>
+                    <a:prstGeom prst="rect">
+                      <a:avLst/>
+                    </a:prstGeom>
+                  </pic:spPr>
+                </pic:pic>
+              </a:graphicData>
+            </a:graphic>
+          </wp:inline>
+        </w:drawing>
+      </w:r>
+      <w:r>
+        <w:br/>
+      </w:r>
+      <w:r>
+        <w:br/>
+      </w:r>
+      <w:r>
+        <w:t>Câu 3. (1đ) – Màn hình danh sách (UI + Hooks)</w:t>
+      </w:r>
+    </w:p>
+    <w:p>
+      <w:r>
+        <w:t>• Tạo màn hình chính hiển thị danh sách thói quen bằng FlatList.</w:t>
+      </w:r>
+    </w:p>
+    <w:p>
+      <w:r>
+        <w:t>• Mỗi item hiển thị: title, description, trạng thái done_today.</w:t>
+      </w:r>
+    </w:p>
+    <w:p>
+      <w:r>
+        <w:t>• Sử dụng useState, useEffect để lấy dữ liệu từ SQLite.</w:t>
+      </w:r>
+    </w:p>
+    <w:p>
+      <w:r>
+        <w:t>• Empty state: hiển thị “Chưa có thói quen nào, hãy thêm một thói quen mới!” nếu không có</w:t>
+      </w:r>
+    </w:p>
+    <w:p>
+      <w:proofErr w:type="gramStart"/>
+      <w:r>
+        <w:t>dữ</w:t>
+      </w:r>
+      <w:proofErr w:type="gramEnd"/>
+      <w:r>
+        <w:t xml:space="preserve"> liệu.</w:t>
+      </w:r>
+    </w:p>
+    <w:p>
+      <w:r>
+        <w:t xml:space="preserve">• Commit: </w:t>
+      </w:r>
+      <w:proofErr w:type="gramStart"/>
+      <w:r>
+        <w:t>feat(</w:t>
+      </w:r>
+      <w:proofErr w:type="gramEnd"/>
+      <w:r>
+        <w:t>Q3): habit list screen with hooks and empty state</w:t>
+      </w:r>
+    </w:p>
+    <w:p>
+      <w:r>
+        <w:t>• Tiêu chí đạt: list hiển thị đúng dữ liệu hoặc empty state, không crash.</w:t>
       </w:r>
       <w:bookmarkStart w:id="0" w:name="_GoBack"/>
       <w:bookmarkEnd w:id="0"/>
@@ -786,7 +939,7 @@
 </file>
 
 <file path=customXml/itemProps1.xml><?xml version="1.0" encoding="utf-8"?>
-<ds:datastoreItem xmlns:ds="http://schemas.openxmlformats.org/officeDocument/2006/customXml" ds:itemID="{289C0031-1006-4315-BB02-4E03DF86D3E0}">
+<ds:datastoreItem xmlns:ds="http://schemas.openxmlformats.org/officeDocument/2006/customXml" ds:itemID="{6B57FEFB-3A9F-4D7F-B218-3F19B550B2F2}">
   <ds:schemaRefs>
     <ds:schemaRef ds:uri="http://schemas.openxmlformats.org/officeDocument/2006/bibliography"/>
   </ds:schemaRefs>

</xml_diff>

<commit_message>
add habit modal and insert
</commit_message>
<xml_diff>
--- a/MinhChung.docx
+++ b/MinhChung.docx
@@ -276,8 +276,92 @@
           </wp:inline>
         </w:drawing>
       </w:r>
+    </w:p>
+    <w:p/>
+    <w:p/>
+    <w:p/>
+    <w:p/>
+    <w:p>
+      <w:r>
+        <w:lastRenderedPageBreak/>
+        <w:drawing>
+          <wp:inline distT="0" distB="0" distL="0" distR="0" wp14:anchorId="63095DF7" wp14:editId="14C59064">
+            <wp:extent cx="4248743" cy="6677957"/>
+            <wp:effectExtent l="0" t="0" r="0" b="8890"/>
+            <wp:docPr id="6" name="Picture 6"/>
+            <wp:cNvGraphicFramePr>
+              <a:graphicFrameLocks xmlns:a="http://schemas.openxmlformats.org/drawingml/2006/main" noChangeAspect="1"/>
+            </wp:cNvGraphicFramePr>
+            <a:graphic xmlns:a="http://schemas.openxmlformats.org/drawingml/2006/main">
+              <a:graphicData uri="http://schemas.openxmlformats.org/drawingml/2006/picture">
+                <pic:pic xmlns:pic="http://schemas.openxmlformats.org/drawingml/2006/picture">
+                  <pic:nvPicPr>
+                    <pic:cNvPr id="1" name=""/>
+                    <pic:cNvPicPr/>
+                  </pic:nvPicPr>
+                  <pic:blipFill>
+                    <a:blip r:embed="rId8"/>
+                    <a:stretch>
+                      <a:fillRect/>
+                    </a:stretch>
+                  </pic:blipFill>
+                  <pic:spPr>
+                    <a:xfrm>
+                      <a:off x="0" y="0"/>
+                      <a:ext cx="4248743" cy="6677957"/>
+                    </a:xfrm>
+                    <a:prstGeom prst="rect">
+                      <a:avLst/>
+                    </a:prstGeom>
+                  </pic:spPr>
+                </pic:pic>
+              </a:graphicData>
+            </a:graphic>
+          </wp:inline>
+        </w:drawing>
+      </w:r>
       <w:bookmarkStart w:id="0" w:name="_GoBack"/>
       <w:bookmarkEnd w:id="0"/>
+    </w:p>
+    <w:p>
+      <w:r>
+        <w:lastRenderedPageBreak/>
+        <w:drawing>
+          <wp:inline distT="0" distB="0" distL="0" distR="0" wp14:anchorId="06719E7A" wp14:editId="17511BED">
+            <wp:extent cx="4248743" cy="6677957"/>
+            <wp:effectExtent l="0" t="0" r="0" b="8890"/>
+            <wp:docPr id="5" name="Picture 5"/>
+            <wp:cNvGraphicFramePr>
+              <a:graphicFrameLocks xmlns:a="http://schemas.openxmlformats.org/drawingml/2006/main" noChangeAspect="1"/>
+            </wp:cNvGraphicFramePr>
+            <a:graphic xmlns:a="http://schemas.openxmlformats.org/drawingml/2006/main">
+              <a:graphicData uri="http://schemas.openxmlformats.org/drawingml/2006/picture">
+                <pic:pic xmlns:pic="http://schemas.openxmlformats.org/drawingml/2006/picture">
+                  <pic:nvPicPr>
+                    <pic:cNvPr id="1" name=""/>
+                    <pic:cNvPicPr/>
+                  </pic:nvPicPr>
+                  <pic:blipFill>
+                    <a:blip r:embed="rId8"/>
+                    <a:stretch>
+                      <a:fillRect/>
+                    </a:stretch>
+                  </pic:blipFill>
+                  <pic:spPr>
+                    <a:xfrm>
+                      <a:off x="0" y="0"/>
+                      <a:ext cx="4248743" cy="6677957"/>
+                    </a:xfrm>
+                    <a:prstGeom prst="rect">
+                      <a:avLst/>
+                    </a:prstGeom>
+                  </pic:spPr>
+                </pic:pic>
+              </a:graphicData>
+            </a:graphic>
+          </wp:inline>
+        </w:drawing>
+      </w:r>
     </w:p>
     <w:sectPr>
       <w:pgSz w:w="12240" w:h="15840"/>
@@ -979,7 +1063,7 @@
 </file>
 
 <file path=customXml/itemProps1.xml><?xml version="1.0" encoding="utf-8"?>
-<ds:datastoreItem xmlns:ds="http://schemas.openxmlformats.org/officeDocument/2006/customXml" ds:itemID="{C82CA2ED-F638-48F3-99AB-E67D8B84FA79}">
+<ds:datastoreItem xmlns:ds="http://schemas.openxmlformats.org/officeDocument/2006/customXml" ds:itemID="{1F1190D5-F997-40B3-80C8-3382DC566637}">
   <ds:schemaRefs>
     <ds:schemaRef ds:uri="http://schemas.openxmlformats.org/officeDocument/2006/bibliography"/>
   </ds:schemaRefs>

</xml_diff>

<commit_message>
delete habit with confirm
</commit_message>
<xml_diff>
--- a/MinhChung.docx
+++ b/MinhChung.docx
@@ -320,17 +320,20 @@
           </wp:inline>
         </w:drawing>
       </w:r>
-      <w:bookmarkStart w:id="0" w:name="_GoBack"/>
-      <w:bookmarkEnd w:id="0"/>
+    </w:p>
+    <w:p>
+      <w:r>
+        <w:t>Caau 5</w:t>
+      </w:r>
     </w:p>
     <w:p>
       <w:r>
         <w:lastRenderedPageBreak/>
         <w:drawing>
-          <wp:inline distT="0" distB="0" distL="0" distR="0" wp14:anchorId="06719E7A" wp14:editId="17511BED">
-            <wp:extent cx="4248743" cy="6677957"/>
-            <wp:effectExtent l="0" t="0" r="0" b="8890"/>
-            <wp:docPr id="5" name="Picture 5"/>
+          <wp:inline distT="0" distB="0" distL="0" distR="0" wp14:anchorId="32BD3B1E" wp14:editId="0F7B1F72">
+            <wp:extent cx="4382112" cy="6649378"/>
+            <wp:effectExtent l="0" t="0" r="0" b="0"/>
+            <wp:docPr id="7" name="Picture 7"/>
             <wp:cNvGraphicFramePr>
               <a:graphicFrameLocks xmlns:a="http://schemas.openxmlformats.org/drawingml/2006/main" noChangeAspect="1"/>
             </wp:cNvGraphicFramePr>
@@ -342,7 +345,7 @@
                     <pic:cNvPicPr/>
                   </pic:nvPicPr>
                   <pic:blipFill>
-                    <a:blip r:embed="rId8"/>
+                    <a:blip r:embed="rId9"/>
                     <a:stretch>
                       <a:fillRect/>
                     </a:stretch>
@@ -350,7 +353,7 @@
                   <pic:spPr>
                     <a:xfrm>
                       <a:off x="0" y="0"/>
-                      <a:ext cx="4248743" cy="6677957"/>
+                      <a:ext cx="4382112" cy="6649378"/>
                     </a:xfrm>
                     <a:prstGeom prst="rect">
                       <a:avLst/>
@@ -362,6 +365,58 @@
           </wp:inline>
         </w:drawing>
       </w:r>
+    </w:p>
+    <w:p/>
+    <w:p>
+      <w:r>
+        <w:lastRenderedPageBreak/>
+        <w:t>Câu 7</w:t>
+      </w:r>
+      <w:r>
+        <w:br/>
+      </w:r>
+      <w:r>
+        <w:drawing>
+          <wp:inline distT="0" distB="0" distL="0" distR="0" wp14:anchorId="3278A9CC" wp14:editId="3829EE26">
+            <wp:extent cx="4096322" cy="6935168"/>
+            <wp:effectExtent l="0" t="0" r="0" b="0"/>
+            <wp:docPr id="8" name="Picture 8"/>
+            <wp:cNvGraphicFramePr>
+              <a:graphicFrameLocks xmlns:a="http://schemas.openxmlformats.org/drawingml/2006/main" noChangeAspect="1"/>
+            </wp:cNvGraphicFramePr>
+            <a:graphic xmlns:a="http://schemas.openxmlformats.org/drawingml/2006/main">
+              <a:graphicData uri="http://schemas.openxmlformats.org/drawingml/2006/picture">
+                <pic:pic xmlns:pic="http://schemas.openxmlformats.org/drawingml/2006/picture">
+                  <pic:nvPicPr>
+                    <pic:cNvPr id="1" name=""/>
+                    <pic:cNvPicPr/>
+                  </pic:nvPicPr>
+                  <pic:blipFill>
+                    <a:blip r:embed="rId10"/>
+                    <a:stretch>
+                      <a:fillRect/>
+                    </a:stretch>
+                  </pic:blipFill>
+                  <pic:spPr>
+                    <a:xfrm>
+                      <a:off x="0" y="0"/>
+                      <a:ext cx="4096322" cy="6935168"/>
+                    </a:xfrm>
+                    <a:prstGeom prst="rect">
+                      <a:avLst/>
+                    </a:prstGeom>
+                  </pic:spPr>
+                </pic:pic>
+              </a:graphicData>
+            </a:graphic>
+          </wp:inline>
+        </w:drawing>
+      </w:r>
+      <w:r>
+        <w:br/>
+      </w:r>
+      <w:bookmarkStart w:id="0" w:name="_GoBack"/>
+      <w:bookmarkEnd w:id="0"/>
     </w:p>
     <w:sectPr>
       <w:pgSz w:w="12240" w:h="15840"/>
@@ -1063,7 +1118,7 @@
 </file>
 
 <file path=customXml/itemProps1.xml><?xml version="1.0" encoding="utf-8"?>
-<ds:datastoreItem xmlns:ds="http://schemas.openxmlformats.org/officeDocument/2006/customXml" ds:itemID="{1F1190D5-F997-40B3-80C8-3382DC566637}">
+<ds:datastoreItem xmlns:ds="http://schemas.openxmlformats.org/officeDocument/2006/customXml" ds:itemID="{C5AA7C50-B3E8-4774-B800-93DA81031ED7}">
   <ds:schemaRefs>
     <ds:schemaRef ds:uri="http://schemas.openxmlformats.org/officeDocument/2006/bibliography"/>
   </ds:schemaRefs>

</xml_diff>